<commit_message>
Updated with git-express on 2022-05-09.
</commit_message>
<xml_diff>
--- a/hw/hw05/out/cse5351_hw05_bardia_mojra.docx
+++ b/hw/hw05/out/cse5351_hw05_bardia_mojra.docx
@@ -4,7 +4,7 @@
   <w:body>
     <w:p>
       <w:pPr>
-        <w:pStyle w:val="Normal1"/>
+        <w:pStyle w:val="LOnormal"/>
         <w:spacing w:lineRule="auto" w:line="276" w:before="220" w:after="40"/>
         <w:rPr>
           <w:rFonts w:ascii="Times New Roman" w:hAnsi="Times New Roman" w:eastAsia="Times New Roman" w:cs="Times New Roman"/>
@@ -19,7 +19,7 @@
     </w:p>
     <w:p>
       <w:pPr>
-        <w:pStyle w:val="Normal1"/>
+        <w:pStyle w:val="LOnormal"/>
         <w:spacing w:lineRule="auto" w:line="276" w:before="220" w:after="40"/>
         <w:rPr>
           <w:rFonts w:ascii="Times New Roman" w:hAnsi="Times New Roman" w:eastAsia="Times New Roman" w:cs="Times New Roman"/>
@@ -29,57 +29,27 @@
         <w:rPr>
           <w:rFonts w:eastAsia="Times New Roman" w:cs="Times New Roman" w:ascii="Times New Roman" w:hAnsi="Times New Roman"/>
         </w:rPr>
-        <w:t>0</w:t>
-      </w:r>
+        <w:t>06/8/2022 – Assignment 05</w:t>
+      </w:r>
+    </w:p>
+    <w:p>
+      <w:pPr>
+        <w:pStyle w:val="LOnormal"/>
+        <w:spacing w:lineRule="auto" w:line="276" w:before="220" w:after="40"/>
+        <w:rPr>
+          <w:rFonts w:ascii="Times New Roman" w:hAnsi="Times New Roman"/>
+        </w:rPr>
+      </w:pPr>
       <w:r>
         <w:rPr>
           <w:rFonts w:eastAsia="Times New Roman" w:cs="Times New Roman" w:ascii="Times New Roman" w:hAnsi="Times New Roman"/>
         </w:rPr>
-        <w:t>6</w:t>
-      </w:r>
-      <w:r>
-        <w:rPr>
-          <w:rFonts w:eastAsia="Times New Roman" w:cs="Times New Roman" w:ascii="Times New Roman" w:hAnsi="Times New Roman"/>
-        </w:rPr>
-        <w:t>/</w:t>
-      </w:r>
-      <w:r>
-        <w:rPr>
-          <w:rFonts w:eastAsia="Times New Roman" w:cs="Times New Roman" w:ascii="Times New Roman" w:hAnsi="Times New Roman"/>
-        </w:rPr>
-        <w:t>8</w:t>
-      </w:r>
-      <w:r>
-        <w:rPr>
-          <w:rFonts w:eastAsia="Times New Roman" w:cs="Times New Roman" w:ascii="Times New Roman" w:hAnsi="Times New Roman"/>
-        </w:rPr>
-        <w:t>/2022 – Assignment 0</w:t>
-      </w:r>
-      <w:r>
-        <w:rPr>
-          <w:rFonts w:eastAsia="Times New Roman" w:cs="Times New Roman" w:ascii="Times New Roman" w:hAnsi="Times New Roman"/>
-        </w:rPr>
-        <w:t>5</w:t>
-      </w:r>
-    </w:p>
-    <w:p>
-      <w:pPr>
-        <w:pStyle w:val="Normal1"/>
-        <w:spacing w:lineRule="auto" w:line="276" w:before="220" w:after="40"/>
-        <w:rPr>
-          <w:rFonts w:ascii="Times New Roman" w:hAnsi="Times New Roman"/>
-        </w:rPr>
-      </w:pPr>
-      <w:r>
-        <w:rPr>
-          <w:rFonts w:eastAsia="Times New Roman" w:cs="Times New Roman" w:ascii="Times New Roman" w:hAnsi="Times New Roman"/>
-        </w:rPr>
         <w:t xml:space="preserve">Q1. </w:t>
       </w:r>
     </w:p>
     <w:p>
       <w:pPr>
-        <w:pStyle w:val="Normal1"/>
+        <w:pStyle w:val="LOnormal"/>
         <w:spacing w:lineRule="auto" w:line="276" w:before="220" w:after="40"/>
         <w:jc w:val="center"/>
         <w:rPr>
@@ -91,7 +61,7 @@
           <w:rFonts w:ascii="Times New Roman" w:hAnsi="Times New Roman"/>
         </w:rPr>
         <w:drawing>
-          <wp:anchor behindDoc="0" distT="0" distB="0" distL="0" distR="0" simplePos="0" locked="0" layoutInCell="1" allowOverlap="1" relativeHeight="4">
+          <wp:anchor behindDoc="0" distT="0" distB="0" distL="0" distR="0" simplePos="0" locked="0" layoutInCell="1" allowOverlap="1" relativeHeight="2">
             <wp:simplePos x="0" y="0"/>
             <wp:positionH relativeFrom="column">
               <wp:align>center</wp:align>
@@ -139,105 +109,105 @@
     </w:p>
     <w:p>
       <w:pPr>
-        <w:pStyle w:val="Normal1"/>
-        <w:spacing w:lineRule="auto" w:line="276" w:before="220" w:after="40"/>
-        <w:rPr>
-          <w:rFonts w:ascii="Times New Roman" w:hAnsi="Times New Roman"/>
-        </w:rPr>
-      </w:pPr>
-      <w:r>
-        <w:rPr>
-          <w:rFonts w:ascii="Times New Roman" w:hAnsi="Times New Roman"/>
-        </w:rPr>
-      </w:r>
-    </w:p>
-    <w:p>
-      <w:pPr>
-        <w:pStyle w:val="Normal1"/>
-        <w:spacing w:lineRule="auto" w:line="276" w:before="220" w:after="40"/>
-        <w:rPr>
-          <w:rFonts w:ascii="Times New Roman" w:hAnsi="Times New Roman"/>
-        </w:rPr>
-      </w:pPr>
-      <w:r>
-        <w:rPr>
-          <w:rFonts w:ascii="Times New Roman" w:hAnsi="Times New Roman"/>
-        </w:rPr>
-      </w:r>
-    </w:p>
-    <w:p>
-      <w:pPr>
-        <w:pStyle w:val="Normal1"/>
-        <w:spacing w:lineRule="auto" w:line="276" w:before="220" w:after="40"/>
-        <w:rPr>
-          <w:rFonts w:ascii="Times New Roman" w:hAnsi="Times New Roman"/>
-        </w:rPr>
-      </w:pPr>
-      <w:r>
-        <w:rPr>
-          <w:rFonts w:ascii="Times New Roman" w:hAnsi="Times New Roman"/>
-        </w:rPr>
-      </w:r>
-    </w:p>
-    <w:p>
-      <w:pPr>
-        <w:pStyle w:val="Normal1"/>
-        <w:spacing w:lineRule="auto" w:line="276" w:before="220" w:after="40"/>
-        <w:rPr>
-          <w:rFonts w:ascii="Times New Roman" w:hAnsi="Times New Roman"/>
-        </w:rPr>
-      </w:pPr>
-      <w:r>
-        <w:rPr>
-          <w:rFonts w:ascii="Times New Roman" w:hAnsi="Times New Roman"/>
-        </w:rPr>
-      </w:r>
-    </w:p>
-    <w:p>
-      <w:pPr>
-        <w:pStyle w:val="Normal1"/>
-        <w:spacing w:lineRule="auto" w:line="276" w:before="220" w:after="40"/>
-        <w:rPr>
-          <w:rFonts w:ascii="Times New Roman" w:hAnsi="Times New Roman"/>
-        </w:rPr>
-      </w:pPr>
-      <w:r>
-        <w:rPr>
-          <w:rFonts w:ascii="Times New Roman" w:hAnsi="Times New Roman"/>
-        </w:rPr>
-      </w:r>
-    </w:p>
-    <w:p>
-      <w:pPr>
-        <w:pStyle w:val="Normal1"/>
-        <w:spacing w:lineRule="auto" w:line="276" w:before="220" w:after="40"/>
-        <w:rPr>
-          <w:rFonts w:ascii="Times New Roman" w:hAnsi="Times New Roman"/>
-        </w:rPr>
-      </w:pPr>
-      <w:r>
-        <w:rPr>
-          <w:rFonts w:ascii="Times New Roman" w:hAnsi="Times New Roman"/>
-        </w:rPr>
-      </w:r>
-    </w:p>
-    <w:p>
-      <w:pPr>
-        <w:pStyle w:val="Normal1"/>
-        <w:spacing w:lineRule="auto" w:line="276" w:before="220" w:after="40"/>
-        <w:rPr>
-          <w:rFonts w:ascii="Times New Roman" w:hAnsi="Times New Roman"/>
-        </w:rPr>
-      </w:pPr>
-      <w:r>
-        <w:rPr>
-          <w:rFonts w:ascii="Times New Roman" w:hAnsi="Times New Roman"/>
-        </w:rPr>
-      </w:r>
-    </w:p>
-    <w:p>
-      <w:pPr>
-        <w:pStyle w:val="Normal1"/>
+        <w:pStyle w:val="LOnormal"/>
+        <w:spacing w:lineRule="auto" w:line="276" w:before="220" w:after="40"/>
+        <w:rPr>
+          <w:rFonts w:ascii="Times New Roman" w:hAnsi="Times New Roman"/>
+        </w:rPr>
+      </w:pPr>
+      <w:r>
+        <w:rPr>
+          <w:rFonts w:ascii="Times New Roman" w:hAnsi="Times New Roman"/>
+        </w:rPr>
+      </w:r>
+    </w:p>
+    <w:p>
+      <w:pPr>
+        <w:pStyle w:val="LOnormal"/>
+        <w:spacing w:lineRule="auto" w:line="276" w:before="220" w:after="40"/>
+        <w:rPr>
+          <w:rFonts w:ascii="Times New Roman" w:hAnsi="Times New Roman"/>
+        </w:rPr>
+      </w:pPr>
+      <w:r>
+        <w:rPr>
+          <w:rFonts w:ascii="Times New Roman" w:hAnsi="Times New Roman"/>
+        </w:rPr>
+      </w:r>
+    </w:p>
+    <w:p>
+      <w:pPr>
+        <w:pStyle w:val="LOnormal"/>
+        <w:spacing w:lineRule="auto" w:line="276" w:before="220" w:after="40"/>
+        <w:rPr>
+          <w:rFonts w:ascii="Times New Roman" w:hAnsi="Times New Roman"/>
+        </w:rPr>
+      </w:pPr>
+      <w:r>
+        <w:rPr>
+          <w:rFonts w:ascii="Times New Roman" w:hAnsi="Times New Roman"/>
+        </w:rPr>
+      </w:r>
+    </w:p>
+    <w:p>
+      <w:pPr>
+        <w:pStyle w:val="LOnormal"/>
+        <w:spacing w:lineRule="auto" w:line="276" w:before="220" w:after="40"/>
+        <w:rPr>
+          <w:rFonts w:ascii="Times New Roman" w:hAnsi="Times New Roman"/>
+        </w:rPr>
+      </w:pPr>
+      <w:r>
+        <w:rPr>
+          <w:rFonts w:ascii="Times New Roman" w:hAnsi="Times New Roman"/>
+        </w:rPr>
+      </w:r>
+    </w:p>
+    <w:p>
+      <w:pPr>
+        <w:pStyle w:val="LOnormal"/>
+        <w:spacing w:lineRule="auto" w:line="276" w:before="220" w:after="40"/>
+        <w:rPr>
+          <w:rFonts w:ascii="Times New Roman" w:hAnsi="Times New Roman"/>
+        </w:rPr>
+      </w:pPr>
+      <w:r>
+        <w:rPr>
+          <w:rFonts w:ascii="Times New Roman" w:hAnsi="Times New Roman"/>
+        </w:rPr>
+      </w:r>
+    </w:p>
+    <w:p>
+      <w:pPr>
+        <w:pStyle w:val="LOnormal"/>
+        <w:spacing w:lineRule="auto" w:line="276" w:before="220" w:after="40"/>
+        <w:rPr>
+          <w:rFonts w:ascii="Times New Roman" w:hAnsi="Times New Roman"/>
+        </w:rPr>
+      </w:pPr>
+      <w:r>
+        <w:rPr>
+          <w:rFonts w:ascii="Times New Roman" w:hAnsi="Times New Roman"/>
+        </w:rPr>
+      </w:r>
+    </w:p>
+    <w:p>
+      <w:pPr>
+        <w:pStyle w:val="LOnormal"/>
+        <w:spacing w:lineRule="auto" w:line="276" w:before="220" w:after="40"/>
+        <w:rPr>
+          <w:rFonts w:ascii="Times New Roman" w:hAnsi="Times New Roman"/>
+        </w:rPr>
+      </w:pPr>
+      <w:r>
+        <w:rPr>
+          <w:rFonts w:ascii="Times New Roman" w:hAnsi="Times New Roman"/>
+        </w:rPr>
+      </w:r>
+    </w:p>
+    <w:p>
+      <w:pPr>
+        <w:pStyle w:val="LOnormal"/>
         <w:spacing w:lineRule="auto" w:line="276" w:before="220" w:after="160"/>
         <w:rPr>
           <w:rFonts w:ascii="Times New Roman" w:hAnsi="Times New Roman"/>
@@ -252,7 +222,7 @@
     </w:p>
     <w:p>
       <w:pPr>
-        <w:pStyle w:val="Normal1"/>
+        <w:pStyle w:val="LOnormal"/>
         <w:spacing w:lineRule="auto" w:line="276" w:before="220" w:after="160"/>
         <w:ind w:left="0" w:hanging="0"/>
         <w:rPr/>
@@ -263,14 +233,14 @@
     </w:p>
     <w:p>
       <w:pPr>
-        <w:pStyle w:val="Normal1"/>
+        <w:pStyle w:val="LOnormal"/>
         <w:spacing w:lineRule="auto" w:line="276" w:before="220" w:after="160"/>
         <w:rPr/>
       </w:pPr>
       <w:r>
         <w:rPr/>
         <w:drawing>
-          <wp:anchor behindDoc="0" distT="0" distB="0" distL="0" distR="0" simplePos="0" locked="0" layoutInCell="1" allowOverlap="1" relativeHeight="3">
+          <wp:anchor behindDoc="0" distT="0" distB="0" distL="0" distR="0" simplePos="0" locked="0" layoutInCell="1" allowOverlap="1" relativeHeight="4">
             <wp:simplePos x="0" y="0"/>
             <wp:positionH relativeFrom="column">
               <wp:align>center</wp:align>
@@ -278,7 +248,7 @@
             <wp:positionV relativeFrom="paragraph">
               <wp:posOffset>635</wp:posOffset>
             </wp:positionV>
-            <wp:extent cx="4401185" cy="2498725"/>
+            <wp:extent cx="3973830" cy="2513330"/>
             <wp:effectExtent l="0" t="0" r="0" b="0"/>
             <wp:wrapSquare wrapText="largest"/>
             <wp:docPr id="2" name="Image1" descr=""/>
@@ -303,7 +273,7 @@
                   <pic:spPr bwMode="auto">
                     <a:xfrm>
                       <a:off x="0" y="0"/>
-                      <a:ext cx="4401185" cy="2498725"/>
+                      <a:ext cx="3973830" cy="2513330"/>
                     </a:xfrm>
                     <a:prstGeom prst="rect">
                       <a:avLst/>
@@ -335,7 +305,7 @@
 <w:ftr xmlns:o="urn:schemas-microsoft-com:office:office" xmlns:r="http://schemas.openxmlformats.org/officeDocument/2006/relationships" xmlns:v="urn:schemas-microsoft-com:vml" xmlns:w="http://schemas.openxmlformats.org/wordprocessingml/2006/main" xmlns:w10="urn:schemas-microsoft-com:office:word" xmlns:wp="http://schemas.openxmlformats.org/drawingml/2006/wordprocessingDrawing" xmlns:wps="http://schemas.microsoft.com/office/word/2010/wordprocessingShape" xmlns:wpg="http://schemas.microsoft.com/office/word/2010/wordprocessingGroup" xmlns:mc="http://schemas.openxmlformats.org/markup-compatibility/2006" xmlns:wp14="http://schemas.microsoft.com/office/word/2010/wordprocessingDrawing" xmlns:w14="http://schemas.microsoft.com/office/word/2010/wordml" mc:Ignorable="w14 wp14">
   <w:p>
     <w:pPr>
-      <w:pStyle w:val="Normal1"/>
+      <w:pStyle w:val="LOnormal"/>
       <w:jc w:val="center"/>
       <w:rPr/>
     </w:pPr>
@@ -369,7 +339,6 @@
     <w:rPrDefault>
       <w:rPr>
         <w:rFonts w:ascii="Arial" w:hAnsi="Arial" w:eastAsia="Arial" w:cs="Arial"/>
-        <w:sz w:val="22"/>
         <w:szCs w:val="22"/>
         <w:lang w:val="en" w:eastAsia="zh-CN" w:bidi="hi-IN"/>
       </w:rPr>
@@ -385,6 +354,7 @@
     <w:qFormat/>
     <w:pPr>
       <w:widowControl/>
+      <w:suppressAutoHyphens w:val="true"/>
       <w:bidi w:val="0"/>
       <w:spacing w:lineRule="auto" w:line="276" w:before="0" w:after="0"/>
       <w:jc w:val="left"/>
@@ -400,8 +370,8 @@
   </w:style>
   <w:style w:type="paragraph" w:styleId="Heading1">
     <w:name w:val="Heading 1"/>
-    <w:basedOn w:val="Normal1"/>
-    <w:next w:val="Normal1"/>
+    <w:basedOn w:val="LOnormal"/>
+    <w:next w:val="LOnormal"/>
     <w:qFormat/>
     <w:pPr>
       <w:keepNext w:val="true"/>
@@ -416,8 +386,8 @@
   </w:style>
   <w:style w:type="paragraph" w:styleId="Heading2">
     <w:name w:val="Heading 2"/>
-    <w:basedOn w:val="Normal1"/>
-    <w:next w:val="Normal1"/>
+    <w:basedOn w:val="LOnormal"/>
+    <w:next w:val="LOnormal"/>
     <w:qFormat/>
     <w:pPr>
       <w:keepNext w:val="true"/>
@@ -433,8 +403,8 @@
   </w:style>
   <w:style w:type="paragraph" w:styleId="Heading3">
     <w:name w:val="Heading 3"/>
-    <w:basedOn w:val="Normal1"/>
-    <w:next w:val="Normal1"/>
+    <w:basedOn w:val="LOnormal"/>
+    <w:next w:val="LOnormal"/>
     <w:qFormat/>
     <w:pPr>
       <w:keepNext w:val="true"/>
@@ -451,8 +421,8 @@
   </w:style>
   <w:style w:type="paragraph" w:styleId="Heading4">
     <w:name w:val="Heading 4"/>
-    <w:basedOn w:val="Normal1"/>
-    <w:next w:val="Normal1"/>
+    <w:basedOn w:val="LOnormal"/>
+    <w:next w:val="LOnormal"/>
     <w:qFormat/>
     <w:pPr>
       <w:keepNext w:val="true"/>
@@ -468,8 +438,8 @@
   </w:style>
   <w:style w:type="paragraph" w:styleId="Heading5">
     <w:name w:val="Heading 5"/>
-    <w:basedOn w:val="Normal1"/>
-    <w:next w:val="Normal1"/>
+    <w:basedOn w:val="LOnormal"/>
+    <w:next w:val="LOnormal"/>
     <w:qFormat/>
     <w:pPr>
       <w:keepNext w:val="true"/>
@@ -485,8 +455,8 @@
   </w:style>
   <w:style w:type="paragraph" w:styleId="Heading6">
     <w:name w:val="Heading 6"/>
-    <w:basedOn w:val="Normal1"/>
-    <w:next w:val="Normal1"/>
+    <w:basedOn w:val="LOnormal"/>
+    <w:next w:val="LOnormal"/>
     <w:qFormat/>
     <w:pPr>
       <w:keepNext w:val="true"/>
@@ -559,11 +529,12 @@
       <w:rFonts w:cs="Lohit Devanagari"/>
     </w:rPr>
   </w:style>
-  <w:style w:type="paragraph" w:styleId="Normal1" w:default="1">
+  <w:style w:type="paragraph" w:styleId="LOnormal" w:default="1">
     <w:name w:val="LO-normal"/>
     <w:qFormat/>
     <w:pPr>
       <w:widowControl/>
+      <w:suppressAutoHyphens w:val="true"/>
       <w:bidi w:val="0"/>
       <w:spacing w:lineRule="auto" w:line="276" w:before="0" w:after="0"/>
       <w:jc w:val="left"/>
@@ -579,8 +550,8 @@
   </w:style>
   <w:style w:type="paragraph" w:styleId="Title">
     <w:name w:val="Title"/>
-    <w:basedOn w:val="Normal1"/>
-    <w:next w:val="Normal1"/>
+    <w:basedOn w:val="LOnormal"/>
+    <w:next w:val="LOnormal"/>
     <w:qFormat/>
     <w:pPr>
       <w:keepNext w:val="true"/>
@@ -595,8 +566,8 @@
   </w:style>
   <w:style w:type="paragraph" w:styleId="Subtitle">
     <w:name w:val="Subtitle"/>
-    <w:basedOn w:val="Normal1"/>
-    <w:next w:val="Normal1"/>
+    <w:basedOn w:val="LOnormal"/>
+    <w:next w:val="LOnormal"/>
     <w:qFormat/>
     <w:pPr>
       <w:keepNext w:val="true"/>

</xml_diff>